<commit_message>
resume updates to incl. personal projects
</commit_message>
<xml_diff>
--- a/app/static/ericoc_resume.docx
+++ b/app/static/ericoc_resume.docx
@@ -1,7 +1,6 @@
 
 <file path=word/document.xml><?xml version="1.0" encoding="utf-8"?>
 <w:document xmlns:r="http://schemas.openxmlformats.org/officeDocument/2006/relationships" xmlns:wp="http://schemas.openxmlformats.org/drawingml/2006/wordprocessingDrawing" xmlns:w="http://schemas.openxmlformats.org/wordprocessingml/2006/main" xmlns:w10="urn:schemas-microsoft-com:office:word" xmlns:w14="http://schemas.microsoft.com/office/word/2010/wordml" xmlns:wps="http://schemas.microsoft.com/office/word/2010/wordprocessingShape" xmlns:wpg="http://schemas.microsoft.com/office/word/2010/wordprocessingGroup" xmlns:mc="http://schemas.openxmlformats.org/markup-compatibility/2006" xmlns:v="urn:schemas-microsoft-com:vml" xmlns:o="urn:schemas-microsoft-com:office:office" xmlns:m="http://schemas.openxmlformats.org/officeDocument/2006/math" mc:Ignorable="w14">
-  <w:background w:color="FFFFFF"/>
   <w:body>
     <w:p>
       <w:pPr>
@@ -10,8 +9,8 @@
           <w:rFonts w:ascii="Arial" w:cs="Arial" w:hAnsi="Arial" w:eastAsia="Arial"/>
           <w:b w:val="1"/>
           <w:bCs w:val="1"/>
-          <w:sz w:val="40"/>
-          <w:szCs w:val="40"/>
+          <w:sz w:val="32"/>
+          <w:szCs w:val="32"/>
         </w:rPr>
       </w:pPr>
       <w:r>
@@ -19,8 +18,8 @@
           <w:rFonts w:ascii="Arial" w:hAnsi="Arial"/>
           <w:b w:val="1"/>
           <w:bCs w:val="1"/>
-          <w:sz w:val="40"/>
-          <w:szCs w:val="40"/>
+          <w:sz w:val="32"/>
+          <w:szCs w:val="32"/>
           <w:rtl w:val="0"/>
           <w:lang w:val="en-US"/>
         </w:rPr>
@@ -31,8 +30,8 @@
           <w:rFonts w:ascii="Arial" w:hAnsi="Arial" w:hint="default"/>
           <w:b w:val="1"/>
           <w:bCs w:val="1"/>
-          <w:sz w:val="40"/>
-          <w:szCs w:val="40"/>
+          <w:sz w:val="32"/>
+          <w:szCs w:val="32"/>
           <w:rtl w:val="0"/>
           <w:lang w:val="en-US"/>
         </w:rPr>
@@ -43,8 +42,8 @@
           <w:rFonts w:ascii="Arial" w:hAnsi="Arial"/>
           <w:b w:val="1"/>
           <w:bCs w:val="1"/>
-          <w:sz w:val="40"/>
-          <w:szCs w:val="40"/>
+          <w:sz w:val="32"/>
+          <w:szCs w:val="32"/>
           <w:rtl w:val="0"/>
           <w:lang w:val="en-US"/>
         </w:rPr>
@@ -54,26 +53,6 @@
     <w:p>
       <w:pPr>
         <w:pStyle w:val="Body"/>
-        <w:rPr>
-          <w:rFonts w:ascii="Arial" w:cs="Arial" w:hAnsi="Arial" w:eastAsia="Arial"/>
-          <w:sz w:val="28"/>
-          <w:szCs w:val="28"/>
-        </w:rPr>
-      </w:pPr>
-      <w:r>
-        <w:rPr>
-          <w:rFonts w:ascii="Arial" w:hAnsi="Arial"/>
-          <w:sz w:val="28"/>
-          <w:szCs w:val="28"/>
-          <w:rtl w:val="0"/>
-          <w:lang w:val="en-US"/>
-        </w:rPr>
-        <w:t>Linux Systems Administrator</w:t>
-      </w:r>
-    </w:p>
-    <w:p>
-      <w:pPr>
-        <w:pStyle w:val="Body"/>
         <w:jc w:val="right"/>
         <w:rPr>
           <w:rFonts w:ascii="Arial" w:cs="Arial" w:hAnsi="Arial" w:eastAsia="Arial"/>
@@ -173,6 +152,17 @@
     <w:p>
       <w:pPr>
         <w:pStyle w:val="Body"/>
+        <w:jc w:val="right"/>
+        <w:rPr>
+          <w:rFonts w:ascii="Arial" w:cs="Arial" w:hAnsi="Arial" w:eastAsia="Arial"/>
+          <w:sz w:val="24"/>
+          <w:szCs w:val="24"/>
+        </w:rPr>
+      </w:pPr>
+    </w:p>
+    <w:p>
+      <w:pPr>
+        <w:pStyle w:val="Body"/>
         <w:jc w:val="left"/>
         <w:rPr>
           <w:rFonts w:ascii="Arial" w:cs="Arial" w:hAnsi="Arial" w:eastAsia="Arial"/>
@@ -211,15 +201,11 @@
         <w:jc w:val="left"/>
         <w:rPr>
           <w:rFonts w:ascii="Arial" w:cs="Arial" w:hAnsi="Arial" w:eastAsia="Arial"/>
-          <w:sz w:val="24"/>
-          <w:szCs w:val="24"/>
-        </w:rPr>
-      </w:pPr>
-      <w:r>
-        <w:rPr>
-          <w:rFonts w:ascii="Arial" w:hAnsi="Arial"/>
-          <w:sz w:val="24"/>
-          <w:szCs w:val="24"/>
+        </w:rPr>
+      </w:pPr>
+      <w:r>
+        <w:rPr>
+          <w:rFonts w:ascii="Arial" w:hAnsi="Arial"/>
           <w:rtl w:val="0"/>
           <w:lang w:val="en-US"/>
         </w:rPr>
@@ -228,8 +214,6 @@
       <w:r>
         <w:rPr>
           <w:rFonts w:ascii="Arial" w:hAnsi="Arial"/>
-          <w:sz w:val="24"/>
-          <w:szCs w:val="24"/>
           <w:rtl w:val="0"/>
           <w:lang w:val="en-US"/>
         </w:rPr>
@@ -238,78 +222,14 @@
       <w:r>
         <w:rPr>
           <w:rFonts w:ascii="Arial" w:hAnsi="Arial"/>
-          <w:sz w:val="24"/>
-          <w:szCs w:val="24"/>
-          <w:rtl w:val="0"/>
-          <w:lang w:val="en-US"/>
-        </w:rPr>
-        <w:t xml:space="preserve">that allows me to continuously learn while also making use of my years of Linux operations experience. I </w:t>
-      </w:r>
-      <w:r>
-        <w:rPr>
-          <w:rFonts w:ascii="Arial" w:hAnsi="Arial"/>
-          <w:sz w:val="24"/>
-          <w:szCs w:val="24"/>
-          <w:rtl w:val="0"/>
-          <w:lang w:val="en-US"/>
-        </w:rPr>
-        <w:t>am passionate when it comes to</w:t>
-      </w:r>
-      <w:r>
-        <w:rPr>
-          <w:rFonts w:ascii="Arial" w:hAnsi="Arial"/>
-          <w:sz w:val="24"/>
-          <w:szCs w:val="24"/>
-          <w:rtl w:val="0"/>
-          <w:lang w:val="en-US"/>
-        </w:rPr>
-        <w:t xml:space="preserve"> troubleshooting, debugging, and working through production issues </w:t>
-      </w:r>
-      <w:r>
-        <w:rPr>
-          <w:rFonts w:ascii="Arial" w:hAnsi="Arial"/>
-          <w:sz w:val="24"/>
-          <w:szCs w:val="24"/>
-          <w:rtl w:val="0"/>
-          <w:lang w:val="en-US"/>
-        </w:rPr>
-        <w:t>proving that I am</w:t>
-      </w:r>
-      <w:r>
-        <w:rPr>
-          <w:rFonts w:ascii="Arial" w:hAnsi="Arial"/>
-          <w:sz w:val="24"/>
-          <w:szCs w:val="24"/>
-          <w:rtl w:val="0"/>
-          <w:lang w:val="en-US"/>
-        </w:rPr>
-        <w:t xml:space="preserve"> an </w:t>
-      </w:r>
-      <w:r>
-        <w:rPr>
-          <w:rFonts w:ascii="Arial" w:hAnsi="Arial"/>
-          <w:sz w:val="24"/>
-          <w:szCs w:val="24"/>
-          <w:rtl w:val="0"/>
-          <w:lang w:val="en-US"/>
-        </w:rPr>
-        <w:t>excellent</w:t>
-      </w:r>
-      <w:r>
-        <w:rPr>
-          <w:rFonts w:ascii="Arial" w:hAnsi="Arial"/>
-          <w:sz w:val="24"/>
-          <w:szCs w:val="24"/>
-          <w:rtl w:val="0"/>
-          <w:lang w:val="en-US"/>
-        </w:rPr>
-        <w:t xml:space="preserve"> systems administrator. I truly love working on the command-line</w:t>
-      </w:r>
-      <w:r>
-        <w:rPr>
-          <w:rFonts w:ascii="Arial" w:hAnsi="Arial"/>
-          <w:sz w:val="24"/>
-          <w:szCs w:val="24"/>
+          <w:rtl w:val="0"/>
+          <w:lang w:val="en-US"/>
+        </w:rPr>
+        <w:t>that allows me to continuously learn while also making use of my years of Linux operations experience</w:t>
+      </w:r>
+      <w:r>
+        <w:rPr>
+          <w:rFonts w:ascii="Arial" w:hAnsi="Arial"/>
           <w:rtl w:val="0"/>
           <w:lang w:val="en-US"/>
         </w:rPr>
@@ -322,6 +242,8 @@
         <w:jc w:val="left"/>
         <w:rPr>
           <w:rFonts w:ascii="Arial" w:cs="Arial" w:hAnsi="Arial" w:eastAsia="Arial"/>
+          <w:sz w:val="24"/>
+          <w:szCs w:val="24"/>
         </w:rPr>
       </w:pPr>
     </w:p>
@@ -345,18 +267,354 @@
           <w:rtl w:val="0"/>
           <w:lang w:val="en-US"/>
         </w:rPr>
-        <w:t>Experience</w:t>
-      </w:r>
-    </w:p>
-    <w:p>
-      <w:pPr>
-        <w:pStyle w:val="Body"/>
-        <w:jc w:val="left"/>
-        <w:rPr>
-          <w:rFonts w:ascii="Arial" w:cs="Arial" w:hAnsi="Arial" w:eastAsia="Arial"/>
+        <w:t>Personal Projects</w:t>
+      </w:r>
+    </w:p>
+    <w:p>
+      <w:pPr>
+        <w:pStyle w:val="Body"/>
+        <w:jc w:val="left"/>
+        <w:rPr>
+          <w:rFonts w:ascii="Arial" w:cs="Arial" w:hAnsi="Arial" w:eastAsia="Arial"/>
+        </w:rPr>
+      </w:pPr>
+    </w:p>
+    <w:p>
+      <w:pPr>
+        <w:pStyle w:val="Body"/>
+        <w:jc w:val="left"/>
+        <w:rPr>
+          <w:rFonts w:ascii="Arial" w:cs="Arial" w:hAnsi="Arial" w:eastAsia="Arial"/>
+          <w:sz w:val="24"/>
+          <w:szCs w:val="24"/>
+        </w:rPr>
+      </w:pPr>
+      <w:r>
+        <w:rPr>
+          <w:rFonts w:ascii="Arial" w:hAnsi="Arial"/>
+          <w:sz w:val="24"/>
+          <w:szCs w:val="24"/>
+          <w:rtl w:val="0"/>
+          <w:lang w:val="en-US"/>
+        </w:rPr>
+        <w:t>Indego Bike Share Python Library</w:t>
+      </w:r>
+    </w:p>
+    <w:p>
+      <w:pPr>
+        <w:pStyle w:val="Body"/>
+        <w:jc w:val="left"/>
+        <w:rPr>
+          <w:rFonts w:ascii="Arial" w:cs="Arial" w:hAnsi="Arial" w:eastAsia="Arial"/>
+        </w:rPr>
+      </w:pPr>
+    </w:p>
+    <w:p>
+      <w:pPr>
+        <w:pStyle w:val="Body"/>
+        <w:numPr>
+          <w:ilvl w:val="0"/>
+          <w:numId w:val="2"/>
+        </w:numPr>
+        <w:jc w:val="left"/>
+        <w:rPr>
+          <w:rFonts w:ascii="Arial" w:hAnsi="Arial"/>
+          <w:lang w:val="en-US"/>
+        </w:rPr>
+      </w:pPr>
+      <w:r>
+        <w:rPr>
+          <w:rFonts w:ascii="Arial" w:hAnsi="Arial"/>
+          <w:rtl w:val="0"/>
+          <w:lang w:val="en-US"/>
+        </w:rPr>
+        <w:t>Created a Python library to interact with the RideIndego.com API to retrieve bicycle and station availability; which is available via PyPi as "indego"</w:t>
+      </w:r>
+    </w:p>
+    <w:p>
+      <w:pPr>
+        <w:pStyle w:val="Body"/>
+        <w:numPr>
+          <w:ilvl w:val="0"/>
+          <w:numId w:val="2"/>
+        </w:numPr>
+        <w:jc w:val="left"/>
+        <w:rPr>
+          <w:rFonts w:ascii="Arial" w:hAnsi="Arial"/>
+          <w:lang w:val="en-US"/>
+        </w:rPr>
+      </w:pPr>
+      <w:r>
+        <w:rPr>
+          <w:rFonts w:ascii="Arial" w:hAnsi="Arial"/>
+          <w:rtl w:val="0"/>
+          <w:lang w:val="en-US"/>
+        </w:rPr>
+        <w:t>Built a searchable, dynamic website using my custom library and Flask to display the availability of bicycles and docks at all of the 130+ bike share stations throughout the City of Philadelphia</w:t>
+      </w:r>
+    </w:p>
+    <w:p>
+      <w:pPr>
+        <w:pStyle w:val="Body"/>
+        <w:numPr>
+          <w:ilvl w:val="0"/>
+          <w:numId w:val="2"/>
+        </w:numPr>
+        <w:jc w:val="left"/>
+        <w:rPr>
+          <w:rFonts w:ascii="Arial" w:hAnsi="Arial"/>
+          <w:lang w:val="en-US"/>
+        </w:rPr>
+      </w:pPr>
+      <w:r>
+        <w:rPr>
+          <w:rFonts w:ascii="Arial" w:hAnsi="Arial"/>
+          <w:rtl w:val="0"/>
+          <w:lang w:val="en-US"/>
+        </w:rPr>
+        <w:t>Store JSON in PostgreSQL via SQLAlchemy in order to generate charts of historical bicycle availability using jQuery and Highcharts</w:t>
+      </w:r>
+    </w:p>
+    <w:p>
+      <w:pPr>
+        <w:pStyle w:val="Body"/>
+        <w:jc w:val="left"/>
+        <w:rPr>
+          <w:rFonts w:ascii="Arial" w:cs="Arial" w:hAnsi="Arial" w:eastAsia="Arial"/>
+        </w:rPr>
+      </w:pPr>
+    </w:p>
+    <w:p>
+      <w:pPr>
+        <w:pStyle w:val="Body"/>
+        <w:jc w:val="left"/>
+        <w:rPr>
+          <w:rFonts w:ascii="Arial" w:cs="Arial" w:hAnsi="Arial" w:eastAsia="Arial"/>
+          <w:sz w:val="24"/>
+          <w:szCs w:val="24"/>
+        </w:rPr>
+      </w:pPr>
+      <w:r>
+        <w:rPr>
+          <w:rFonts w:ascii="Arial" w:hAnsi="Arial"/>
+          <w:sz w:val="24"/>
+          <w:szCs w:val="24"/>
+          <w:rtl w:val="0"/>
+        </w:rPr>
+        <w:t>Zeromon</w:t>
+      </w:r>
+      <w:r>
+        <w:rPr>
+          <w:rFonts w:ascii="Arial" w:hAnsi="Arial"/>
+          <w:sz w:val="24"/>
+          <w:szCs w:val="24"/>
+          <w:rtl w:val="0"/>
+          <w:lang w:val="en-US"/>
+        </w:rPr>
+        <w:t>.io</w:t>
+      </w:r>
+    </w:p>
+    <w:p>
+      <w:pPr>
+        <w:pStyle w:val="Body"/>
+        <w:jc w:val="left"/>
+        <w:rPr>
+          <w:rFonts w:ascii="Arial" w:cs="Arial" w:hAnsi="Arial" w:eastAsia="Arial"/>
+        </w:rPr>
+      </w:pPr>
+    </w:p>
+    <w:p>
+      <w:pPr>
+        <w:pStyle w:val="Body"/>
+        <w:numPr>
+          <w:ilvl w:val="0"/>
+          <w:numId w:val="2"/>
+        </w:numPr>
+        <w:jc w:val="left"/>
+        <w:rPr>
+          <w:rFonts w:ascii="Arial" w:hAnsi="Arial"/>
+          <w:lang w:val="en-US"/>
+        </w:rPr>
+      </w:pPr>
+      <w:r>
+        <w:rPr>
+          <w:rFonts w:ascii="Arial" w:hAnsi="Arial"/>
+          <w:rtl w:val="0"/>
+          <w:lang w:val="en-US"/>
+        </w:rPr>
+        <w:t>Built a repository of Ansible roles to set up a fully running Zabbix server installation with the deployment of a new Amazon EC2 instance or DigitalOcean Droplet</w:t>
+      </w:r>
+    </w:p>
+    <w:p>
+      <w:pPr>
+        <w:pStyle w:val="Body"/>
+        <w:numPr>
+          <w:ilvl w:val="0"/>
+          <w:numId w:val="2"/>
+        </w:numPr>
+        <w:jc w:val="left"/>
+        <w:rPr>
+          <w:rFonts w:ascii="Arial" w:hAnsi="Arial"/>
+          <w:lang w:val="en-US"/>
+        </w:rPr>
+      </w:pPr>
+      <w:r>
+        <w:rPr>
+          <w:rFonts w:ascii="Arial" w:hAnsi="Arial"/>
+          <w:rtl w:val="0"/>
+          <w:lang w:val="en-US"/>
+        </w:rPr>
+        <w:t>Using cloud-init in combination with Zabbix, this collection of Ansible roles deploys Ubuntu 18.04 with a working Postfix, MySQL, Apache, and Zabbix server to allow users to quickly and easily get started using Zabbix with little to no effort via an Amazon AMI or from a DigitalOcean Marketplace "One-Click"</w:t>
+      </w:r>
+    </w:p>
+    <w:p>
+      <w:pPr>
+        <w:pStyle w:val="Body"/>
+        <w:jc w:val="left"/>
+        <w:rPr>
+          <w:rFonts w:ascii="Arial" w:cs="Arial" w:hAnsi="Arial" w:eastAsia="Arial"/>
+        </w:rPr>
+      </w:pPr>
+    </w:p>
+    <w:p>
+      <w:pPr>
+        <w:pStyle w:val="Body"/>
+        <w:jc w:val="left"/>
+        <w:rPr>
+          <w:rFonts w:ascii="Arial" w:cs="Arial" w:hAnsi="Arial" w:eastAsia="Arial"/>
+          <w:sz w:val="24"/>
+          <w:szCs w:val="24"/>
+        </w:rPr>
+      </w:pPr>
+      <w:r>
+        <w:rPr>
+          <w:rFonts w:ascii="Arial" w:hAnsi="Arial"/>
+          <w:sz w:val="24"/>
+          <w:szCs w:val="24"/>
+          <w:rtl w:val="0"/>
+          <w:lang w:val="en-US"/>
+        </w:rPr>
+        <w:t>Amazon Alexa Skill for SeizureTracker(.com)</w:t>
+      </w:r>
+    </w:p>
+    <w:p>
+      <w:pPr>
+        <w:pStyle w:val="Body"/>
+        <w:jc w:val="left"/>
+        <w:rPr>
+          <w:rFonts w:ascii="Arial" w:cs="Arial" w:hAnsi="Arial" w:eastAsia="Arial"/>
+        </w:rPr>
+      </w:pPr>
+    </w:p>
+    <w:p>
+      <w:pPr>
+        <w:pStyle w:val="Body"/>
+        <w:numPr>
+          <w:ilvl w:val="0"/>
+          <w:numId w:val="2"/>
+        </w:numPr>
+        <w:jc w:val="left"/>
+        <w:rPr>
+          <w:rFonts w:ascii="Arial" w:hAnsi="Arial"/>
+          <w:lang w:val="en-US"/>
+        </w:rPr>
+      </w:pPr>
+      <w:r>
+        <w:rPr>
+          <w:rFonts w:ascii="Arial" w:hAnsi="Arial"/>
+          <w:rtl w:val="0"/>
+          <w:lang w:val="en-US"/>
+        </w:rPr>
+        <w:t>Worked with the founder of SeizureTracker to create an Amazon Alexa skill which allows users to record epileptic seizure activity by voice</w:t>
+      </w:r>
+    </w:p>
+    <w:p>
+      <w:pPr>
+        <w:pStyle w:val="Body"/>
+        <w:numPr>
+          <w:ilvl w:val="0"/>
+          <w:numId w:val="2"/>
+        </w:numPr>
+        <w:jc w:val="left"/>
+        <w:rPr>
+          <w:rFonts w:ascii="Arial" w:hAnsi="Arial"/>
+          <w:lang w:val="en-US"/>
+        </w:rPr>
+      </w:pPr>
+      <w:r>
+        <w:rPr>
+          <w:rFonts w:ascii="Arial" w:hAnsi="Arial"/>
+          <w:rtl w:val="0"/>
+          <w:lang w:val="en-US"/>
+        </w:rPr>
+        <w:t>Implemented Bearer Token OAuth via PHP to allow users to associate their Amazon Echo to their SeizureTracker.com account</w:t>
+      </w:r>
+    </w:p>
+    <w:p>
+      <w:pPr>
+        <w:pStyle w:val="Body"/>
+        <w:numPr>
+          <w:ilvl w:val="0"/>
+          <w:numId w:val="2"/>
+        </w:numPr>
+        <w:jc w:val="left"/>
+        <w:rPr>
+          <w:rFonts w:ascii="Arial" w:hAnsi="Arial"/>
+          <w:lang w:val="en-US"/>
+        </w:rPr>
+      </w:pPr>
+      <w:r>
+        <w:rPr>
+          <w:rFonts w:ascii="Arial" w:hAnsi="Arial"/>
+          <w:rtl w:val="0"/>
+          <w:lang w:val="en-US"/>
+        </w:rPr>
+        <w:t>Created a small PHP application to interact with the SeizureTracker API appropriately, based upon various voice commands sent as JSON via signed HTTPS POST requests from Amazon</w:t>
+      </w:r>
+    </w:p>
+    <w:p>
+      <w:pPr>
+        <w:pStyle w:val="Body"/>
+        <w:jc w:val="left"/>
+        <w:rPr>
+          <w:rFonts w:ascii="Arial" w:cs="Arial" w:hAnsi="Arial" w:eastAsia="Arial"/>
+          <w:sz w:val="24"/>
+          <w:szCs w:val="24"/>
+        </w:rPr>
+      </w:pPr>
+    </w:p>
+    <w:p>
+      <w:pPr>
+        <w:pStyle w:val="Body"/>
+        <w:jc w:val="left"/>
+        <w:rPr>
+          <w:rFonts w:ascii="Arial" w:cs="Arial" w:hAnsi="Arial" w:eastAsia="Arial"/>
+          <w:sz w:val="24"/>
+          <w:szCs w:val="24"/>
           <w:u w:val="single"/>
         </w:rPr>
       </w:pPr>
+      <w:r>
+        <w:rPr>
+          <w:rFonts w:ascii="Arial" w:hAnsi="Arial"/>
+          <w:sz w:val="24"/>
+          <w:szCs w:val="24"/>
+          <w:u w:val="single"/>
+          <w:rtl w:val="0"/>
+          <w:lang w:val="en-US"/>
+        </w:rPr>
+        <w:t>Work Experience</w:t>
+      </w:r>
+    </w:p>
+    <w:p>
+      <w:pPr>
+        <w:pStyle w:val="Body"/>
+        <w:jc w:val="left"/>
+        <w:rPr>
+          <w:rFonts w:ascii="Arial" w:cs="Arial" w:hAnsi="Arial" w:eastAsia="Arial"/>
+          <w:u w:val="single"/>
+        </w:rPr>
+      </w:pPr>
     </w:p>
     <w:p>
       <w:pPr>
@@ -460,6 +718,37 @@
           <w:lang w:val="en-US"/>
         </w:rPr>
         <w:t>Present</w:t>
+      </w:r>
+    </w:p>
+    <w:p>
+      <w:pPr>
+        <w:pStyle w:val="Body"/>
+        <w:jc w:val="left"/>
+        <w:rPr>
+          <w:rFonts w:ascii="Arial" w:cs="Arial" w:hAnsi="Arial" w:eastAsia="Arial"/>
+        </w:rPr>
+      </w:pPr>
+    </w:p>
+    <w:p>
+      <w:pPr>
+        <w:pStyle w:val="Body"/>
+        <w:numPr>
+          <w:ilvl w:val="0"/>
+          <w:numId w:val="2"/>
+        </w:numPr>
+        <w:jc w:val="left"/>
+        <w:rPr>
+          <w:rFonts w:ascii="Arial" w:hAnsi="Arial"/>
+          <w:lang w:val="en-US"/>
+        </w:rPr>
+      </w:pPr>
+      <w:r>
+        <w:rPr>
+          <w:rFonts w:ascii="Arial" w:hAnsi="Arial"/>
+          <w:rtl w:val="0"/>
+          <w:lang w:val="en-US"/>
+        </w:rPr>
+        <w:t>Assist a small team in maintaining the configuration, reliability, and security of approximately 500 very unique Linux servers which host research, medical, pharmaceutical and academic data for the hospital and university</w:t>
       </w:r>
     </w:p>
     <w:p>

</xml_diff>

<commit_message>
drop .doc, updates to pdf and docx to match txt + html
</commit_message>
<xml_diff>
--- a/app/static/ericoc_resume.docx
+++ b/app/static/ericoc_resume.docx
@@ -403,16 +403,6 @@
         </w:rPr>
         <w:t>Zeromon</w:t>
       </w:r>
-      <w:r>
-        <w:rPr>
-          <w:rFonts w:ascii="Arial" w:hAnsi="Arial"/>
-          <w:sz w:val="24"/>
-          <w:szCs w:val="24"/>
-          <w:rtl w:val="0"/>
-          <w:lang w:val="en-US"/>
-        </w:rPr>
-        <w:t>.io</w:t>
-      </w:r>
     </w:p>
     <w:p>
       <w:pPr>
@@ -494,7 +484,7 @@
           <w:rtl w:val="0"/>
           <w:lang w:val="en-US"/>
         </w:rPr>
-        <w:t>Amazon Alexa Skill for SeizureTracker(.com)</w:t>
+        <w:t>Amazon Alexa Skill for SeizureTracker.com</w:t>
       </w:r>
     </w:p>
     <w:p>

</xml_diff>